<commit_message>
more documentation and script
</commit_message>
<xml_diff>
--- a/doc/Преддипломен_проект_Борислав_Марков_0MI3400048.docx
+++ b/doc/Преддипломен_проект_Борислав_Марков_0MI3400048.docx
@@ -1729,12 +1729,14 @@
       <w:r>
         <w:t xml:space="preserve"> „</w:t>
       </w:r>
+      <w:proofErr w:type="spellStart"/>
       <w:r>
         <w:rPr>
           <w:lang w:val="en-US"/>
         </w:rPr>
         <w:t>FrozenLake</w:t>
       </w:r>
+      <w:proofErr w:type="spellEnd"/>
       <w:r>
         <w:t>“</w:t>
       </w:r>
@@ -2045,12 +2047,14 @@
       <w:r>
         <w:t xml:space="preserve"> – Примерна визуализация на </w:t>
       </w:r>
+      <w:proofErr w:type="spellStart"/>
       <w:r>
         <w:rPr>
           <w:lang w:val="en-US"/>
         </w:rPr>
         <w:t>FrozenLake</w:t>
       </w:r>
+      <w:proofErr w:type="spellEnd"/>
       <w:r>
         <w:t xml:space="preserve"> вляво и текстов еквивалент вдясно.</w:t>
       </w:r>
@@ -2370,15 +2374,22 @@
             <w:pPr>
               <w:pStyle w:val="code"/>
             </w:pPr>
-            <w:r>
-              <w:t>gym.make("</w:t>
-            </w:r>
+            <w:proofErr w:type="spellStart"/>
+            <w:r>
+              <w:t>gym.make</w:t>
+            </w:r>
+            <w:proofErr w:type="spellEnd"/>
+            <w:r>
+              <w:t>("</w:t>
+            </w:r>
+            <w:proofErr w:type="spellStart"/>
             <w:r>
               <w:rPr>
                 <w:lang w:val="en-US"/>
               </w:rPr>
               <w:t>FrozenLake</w:t>
             </w:r>
+            <w:proofErr w:type="spellEnd"/>
             <w:r>
               <w:t>-v</w:t>
             </w:r>
@@ -2896,6 +2907,7 @@
       <w:r>
         <w:t xml:space="preserve"> е мембранния потенциал, </w:t>
       </w:r>
+      <w:proofErr w:type="spellStart"/>
       <w:r>
         <w:rPr>
           <w:lang w:val="en-US"/>
@@ -2909,6 +2921,7 @@
         </w:rPr>
         <w:t>leak</w:t>
       </w:r>
+      <w:proofErr w:type="spellEnd"/>
       <w:r>
         <w:rPr>
           <w:vertAlign w:val="subscript"/>
@@ -2933,6 +2946,7 @@
       <w:r>
         <w:t xml:space="preserve">, </w:t>
       </w:r>
+      <w:proofErr w:type="spellStart"/>
       <w:r>
         <w:rPr>
           <w:lang w:val="en-US"/>
@@ -2946,6 +2960,7 @@
         </w:rPr>
         <w:t>leak</w:t>
       </w:r>
+      <w:proofErr w:type="spellEnd"/>
       <w:r>
         <w:t xml:space="preserve"> </w:t>
       </w:r>
@@ -3028,6 +3043,7 @@
       <w:r>
         <w:t xml:space="preserve">На фигурата се вижда, че при сумарно напрежение надвишаващо </w:t>
       </w:r>
+      <w:proofErr w:type="spellStart"/>
       <w:r>
         <w:rPr>
           <w:lang w:val="en-US"/>
@@ -3041,6 +3057,7 @@
         </w:rPr>
         <w:t>thresh</w:t>
       </w:r>
+      <w:proofErr w:type="spellEnd"/>
       <w:r>
         <w:rPr>
           <w:vertAlign w:val="subscript"/>
@@ -3105,6 +3122,7 @@
         </w:rPr>
         <w:t xml:space="preserve">шум се забелязва как напрежението намалява експоненциално, стремейки се към </w:t>
       </w:r>
+      <w:proofErr w:type="spellStart"/>
       <w:r>
         <w:rPr>
           <w:lang w:val="en-US"/>
@@ -3118,6 +3136,7 @@
         </w:rPr>
         <w:t>leak</w:t>
       </w:r>
+      <w:proofErr w:type="spellEnd"/>
       <w:r>
         <w:t>.</w:t>
       </w:r>
@@ -3404,12 +3423,14 @@
       <w:r>
         <w:t>[</w:t>
       </w:r>
+      <w:proofErr w:type="spellStart"/>
       <w:r>
         <w:rPr>
           <w:lang w:val="en-US"/>
         </w:rPr>
         <w:t>pA</w:t>
       </w:r>
+      <w:proofErr w:type="spellEnd"/>
       <w:r>
         <w:t>]</w:t>
       </w:r>
@@ -3488,9 +3509,11 @@
               </w:rPr>
               <w:t>.</w:t>
             </w:r>
+            <w:proofErr w:type="spellStart"/>
             <w:r>
               <w:t>pyplot</w:t>
             </w:r>
+            <w:proofErr w:type="spellEnd"/>
             <w:r>
               <w:rPr>
                 <w:lang w:val="bg-BG"/>
@@ -3506,9 +3529,11 @@
               </w:rPr>
               <w:t xml:space="preserve"> </w:t>
             </w:r>
+            <w:proofErr w:type="spellStart"/>
             <w:r>
               <w:t>plt</w:t>
             </w:r>
+            <w:proofErr w:type="spellEnd"/>
           </w:p>
           <w:p>
             <w:pPr>
@@ -3546,9 +3571,11 @@
               </w:rPr>
               <w:t>.</w:t>
             </w:r>
+            <w:proofErr w:type="spellStart"/>
             <w:r>
               <w:t>ResetKernel</w:t>
             </w:r>
+            <w:proofErr w:type="spellEnd"/>
             <w:r>
               <w:rPr>
                 <w:lang w:val="bg-BG"/>
@@ -3590,18 +3617,22 @@
               </w:rPr>
               <w:t>("</w:t>
             </w:r>
+            <w:proofErr w:type="spellStart"/>
             <w:r>
               <w:t>iaf</w:t>
             </w:r>
+            <w:proofErr w:type="spellEnd"/>
             <w:r>
               <w:rPr>
                 <w:lang w:val="bg-BG"/>
               </w:rPr>
               <w:t>_</w:t>
             </w:r>
+            <w:proofErr w:type="spellStart"/>
             <w:r>
               <w:t>psc</w:t>
             </w:r>
+            <w:proofErr w:type="spellEnd"/>
             <w:r>
               <w:rPr>
                 <w:lang w:val="bg-BG"/>
@@ -3687,9 +3718,11 @@
                 <w:lang w:val="bg-BG"/>
               </w:rPr>
             </w:pPr>
+            <w:proofErr w:type="spellStart"/>
             <w:r>
               <w:t>spikerecorder</w:t>
             </w:r>
+            <w:proofErr w:type="spellEnd"/>
             <w:r>
               <w:rPr>
                 <w:lang w:val="bg-BG"/>
@@ -3811,9 +3844,11 @@
               </w:rPr>
               <w:t xml:space="preserve">, </w:t>
             </w:r>
+            <w:proofErr w:type="spellStart"/>
             <w:r>
               <w:t>spikerecorder</w:t>
             </w:r>
+            <w:proofErr w:type="spellEnd"/>
             <w:r>
               <w:rPr>
                 <w:lang w:val="bg-BG"/>
@@ -3854,18 +3889,22 @@
                 <w:lang w:val="bg-BG"/>
               </w:rPr>
             </w:pPr>
+            <w:proofErr w:type="spellStart"/>
             <w:r>
               <w:t>plt</w:t>
             </w:r>
+            <w:proofErr w:type="spellEnd"/>
             <w:r>
               <w:rPr>
                 <w:lang w:val="bg-BG"/>
               </w:rPr>
               <w:t>.</w:t>
             </w:r>
+            <w:proofErr w:type="spellStart"/>
             <w:r>
               <w:t>rcParams</w:t>
             </w:r>
+            <w:proofErr w:type="spellEnd"/>
             <w:r>
               <w:rPr>
                 <w:lang w:val="bg-BG"/>
@@ -3881,9 +3920,11 @@
               </w:rPr>
               <w:t>.</w:t>
             </w:r>
+            <w:proofErr w:type="spellStart"/>
             <w:r>
               <w:t>figsize</w:t>
             </w:r>
+            <w:proofErr w:type="spellEnd"/>
             <w:r>
               <w:rPr>
                 <w:lang w:val="bg-BG"/>
@@ -3957,24 +3998,55 @@
             <w:pPr>
               <w:pStyle w:val="code"/>
             </w:pPr>
-            <w:r>
-              <w:t>plt.show()</w:t>
+            <w:proofErr w:type="spellStart"/>
+            <w:r>
+              <w:t>plt.show</w:t>
+            </w:r>
+            <w:proofErr w:type="spellEnd"/>
+            <w:r>
+              <w:t>()</w:t>
             </w:r>
           </w:p>
           <w:p>
             <w:pPr>
               <w:pStyle w:val="code"/>
             </w:pPr>
-            <w:r>
-              <w:t>nest.raster_plot.from_device(spikerecorder, hist=False, title="spikerecorder")</w:t>
+            <w:proofErr w:type="spellStart"/>
+            <w:r>
+              <w:t>nest.raster_plot.from_device</w:t>
+            </w:r>
+            <w:proofErr w:type="spellEnd"/>
+            <w:r>
+              <w:t>(</w:t>
+            </w:r>
+            <w:proofErr w:type="spellStart"/>
+            <w:r>
+              <w:t>spikerecorder</w:t>
+            </w:r>
+            <w:proofErr w:type="spellEnd"/>
+            <w:r>
+              <w:t>, hist=False, title="</w:t>
+            </w:r>
+            <w:proofErr w:type="spellStart"/>
+            <w:r>
+              <w:t>spikerecorder</w:t>
+            </w:r>
+            <w:proofErr w:type="spellEnd"/>
+            <w:r>
+              <w:t>")</w:t>
             </w:r>
           </w:p>
           <w:p>
             <w:pPr>
               <w:pStyle w:val="code"/>
             </w:pPr>
-            <w:r>
-              <w:t>plt.show()</w:t>
+            <w:proofErr w:type="spellStart"/>
+            <w:r>
+              <w:t>plt.show</w:t>
+            </w:r>
+            <w:proofErr w:type="spellEnd"/>
+            <w:r>
+              <w:t>()</w:t>
             </w:r>
           </w:p>
         </w:tc>
@@ -4150,12 +4222,14 @@
       <w:bookmarkEnd w:id="7"/>
     </w:p>
     <w:p>
+      <w:proofErr w:type="spellStart"/>
       <w:r>
         <w:rPr>
           <w:lang w:val="en-US"/>
         </w:rPr>
         <w:t>FrozenLake</w:t>
       </w:r>
+      <w:proofErr w:type="spellEnd"/>
       <w:r>
         <w:t xml:space="preserve"> </w:t>
       </w:r>
@@ -4506,12 +4580,14 @@
       <w:r>
         <w:t xml:space="preserve">таблица на всеки квадрант от </w:t>
       </w:r>
+      <w:proofErr w:type="spellStart"/>
       <w:r>
         <w:rPr>
           <w:lang w:val="en-US"/>
         </w:rPr>
         <w:t>FrozenLake</w:t>
       </w:r>
+      <w:proofErr w:type="spellEnd"/>
       <w:r>
         <w:t>.</w:t>
       </w:r>
@@ -4860,6 +4936,9 @@
               <w:jc w:val="center"/>
             </w:pPr>
             <w:r>
+              <w:rPr>
+                <w:noProof/>
+              </w:rPr>
               <w:drawing>
                 <wp:inline distT="0" distB="0" distL="0" distR="0" wp14:anchorId="124B37EE" wp14:editId="6AAD5A95">
                   <wp:extent cx="3455894" cy="589638"/>
@@ -5040,13 +5119,7 @@
       </w:r>
       <w:r>
         <w:lastRenderedPageBreak/>
-        <w:t xml:space="preserve">насочат къде е оптималното решение при </w:t>
-      </w:r>
-      <w:r>
-        <w:t>забавена</w:t>
-      </w:r>
-      <w:r>
-        <w:t xml:space="preserve"> награда и да ни посочат оптималните действия.</w:t>
+        <w:t>насочат къде е оптималното решение при забавена награда и да ни посочат оптималните действия.</w:t>
       </w:r>
       <w:r>
         <w:t xml:space="preserve"> Оптималната функция на Белман </w:t>
@@ -5227,6 +5300,9 @@
         <w:jc w:val="center"/>
       </w:pPr>
       <w:r>
+        <w:rPr>
+          <w:noProof/>
+        </w:rPr>
         <w:drawing>
           <wp:inline distT="0" distB="0" distL="0" distR="0" wp14:anchorId="75DDEB71" wp14:editId="6D6FE107">
             <wp:extent cx="2478741" cy="792286"/>
@@ -5607,6 +5683,9 @@
               <w:jc w:val="center"/>
             </w:pPr>
             <w:r>
+              <w:rPr>
+                <w:noProof/>
+              </w:rPr>
               <w:drawing>
                 <wp:inline distT="0" distB="0" distL="0" distR="0" wp14:anchorId="107A7814" wp14:editId="2CFD13F7">
                   <wp:extent cx="3700183" cy="314839"/>
@@ -5673,6 +5752,9 @@
         <w:jc w:val="center"/>
       </w:pPr>
       <w:r>
+        <w:rPr>
+          <w:noProof/>
+        </w:rPr>
         <w:drawing>
           <wp:inline distT="0" distB="0" distL="0" distR="0" wp14:anchorId="6012AA92" wp14:editId="1919B820">
             <wp:extent cx="5731510" cy="2529840"/>
@@ -5792,22 +5874,32 @@
         <w:t>)</w:t>
       </w:r>
       <w:r>
-        <w:t>, което на практика означава, че не винаги предприемаме максималното действие, а има вероятност да вземем друго неоптимално действие, с цел да разкриваме нови състояния.</w:t>
+        <w:t xml:space="preserve">, което на практика означава, че не винаги предприемаме максималното действие, а има вероятност да вземем друго неоптимално действие, с цел да разкриваме нови </w:t>
+      </w:r>
+      <w:r>
+        <w:t>състояния на средата</w:t>
+      </w:r>
+      <w:r>
+        <w:t>.</w:t>
       </w:r>
     </w:p>
     <w:p>
       <w:pPr>
         <w:jc w:val="center"/>
+        <w:rPr>
+          <w:lang w:val="en-US"/>
+        </w:rPr>
       </w:pPr>
       <w:r>
         <w:rPr>
           <w:noProof/>
+          <w:lang w:val="en-US"/>
         </w:rPr>
         <w:drawing>
-          <wp:inline distT="0" distB="0" distL="0" distR="0" wp14:anchorId="0E197974" wp14:editId="0205098D">
-            <wp:extent cx="2740660" cy="991387"/>
-            <wp:effectExtent l="0" t="0" r="2540" b="0"/>
-            <wp:docPr id="19" name="Picture 19"/>
+          <wp:inline distT="0" distB="0" distL="0" distR="0" wp14:anchorId="4D25FC1B" wp14:editId="0A0BDFE6">
+            <wp:extent cx="3195917" cy="2556734"/>
+            <wp:effectExtent l="0" t="0" r="5080" b="0"/>
+            <wp:docPr id="18" name="Picture 18"/>
             <wp:cNvGraphicFramePr>
               <a:graphicFrameLocks xmlns:a="http://schemas.openxmlformats.org/drawingml/2006/main" noChangeAspect="1"/>
             </wp:cNvGraphicFramePr>
@@ -5815,11 +5907,17 @@
               <a:graphicData uri="http://schemas.openxmlformats.org/drawingml/2006/picture">
                 <pic:pic xmlns:pic="http://schemas.openxmlformats.org/drawingml/2006/picture">
                   <pic:nvPicPr>
-                    <pic:cNvPr id="1" name=""/>
+                    <pic:cNvPr id="18" name="Picture 18"/>
                     <pic:cNvPicPr/>
                   </pic:nvPicPr>
                   <pic:blipFill>
-                    <a:blip r:embed="rId24"/>
+                    <a:blip r:embed="rId24">
+                      <a:extLst>
+                        <a:ext uri="{28A0092B-C50C-407E-A947-70E740481C1C}">
+                          <a14:useLocalDpi xmlns:a14="http://schemas.microsoft.com/office/drawing/2010/main" val="0"/>
+                        </a:ext>
+                      </a:extLst>
+                    </a:blip>
                     <a:stretch>
                       <a:fillRect/>
                     </a:stretch>
@@ -5827,7 +5925,7 @@
                   <pic:spPr>
                     <a:xfrm>
                       <a:off x="0" y="0"/>
-                      <a:ext cx="2753296" cy="995958"/>
+                      <a:ext cx="3218041" cy="2574433"/>
                     </a:xfrm>
                     <a:prstGeom prst="rect">
                       <a:avLst/>
@@ -5845,36 +5943,42 @@
         <w:pStyle w:val="Quote"/>
       </w:pPr>
       <w:r>
-        <w:t xml:space="preserve">Фиг.5.1.3 Таблично решаване на задачата </w:t>
-      </w:r>
-      <w:r>
-        <w:rPr>
-          <w:lang w:val="en-US"/>
-        </w:rPr>
-        <w:t>Maze</w:t>
-      </w:r>
-      <w:r>
-        <w:t xml:space="preserve"> без планиране и с планиране,</w:t>
-      </w:r>
-      <w:r>
-        <w:t xml:space="preserve"> </w:t>
-      </w:r>
-      <w:r>
-        <w:t xml:space="preserve">вж. </w:t>
-      </w:r>
-      <w:r>
-        <w:t>[1]</w:t>
-      </w:r>
-      <w:r>
-        <w:t xml:space="preserve"> глава 8.1</w:t>
+        <w:t xml:space="preserve">Фиг.5.1.3 </w:t>
+      </w:r>
+      <w:r>
+        <w:t xml:space="preserve">Примерни итеративни стъпки за таблично </w:t>
+      </w:r>
+      <w:r>
+        <w:t xml:space="preserve">решаване на задачата </w:t>
       </w:r>
     </w:p>
     <w:p>
       <w:r>
-        <w:t>На по-горната фигура черното квадратче е позицията на агента, стрелките означават</w:t>
-      </w:r>
-      <w:r>
-        <w:t xml:space="preserve"> действието (ляво,дясно,горе, долу)</w:t>
+        <w:t xml:space="preserve">На по-горната фигура </w:t>
+      </w:r>
+      <w:r>
+        <w:t xml:space="preserve">са изобразени примерни итерации при решаване на задачата. В таблица, ще имаме по една клетка за всеки квадрант от полето на </w:t>
+      </w:r>
+      <w:proofErr w:type="spellStart"/>
+      <w:r>
+        <w:rPr>
+          <w:lang w:val="en-US"/>
+        </w:rPr>
+        <w:t>FrozenLake</w:t>
+      </w:r>
+      <w:proofErr w:type="spellEnd"/>
+      <w:r>
+        <w:t xml:space="preserve"> и всяко такова квадратче ще е разделено на 4. С</w:t>
+      </w:r>
+      <w:r>
+        <w:t>трелките означават</w:t>
+      </w:r>
+      <w:r>
+        <w:t xml:space="preserve"> действието (ляво,дясно,горе, </w:t>
+      </w:r>
+      <w:r>
+        <w:lastRenderedPageBreak/>
+        <w:t>долу)</w:t>
       </w:r>
       <w:r>
         <w:t>,</w:t>
@@ -5885,14 +5989,28 @@
       <w:r>
         <w:t xml:space="preserve"> В няшият случай </w:t>
       </w:r>
+      <w:proofErr w:type="spellStart"/>
       <w:r>
         <w:rPr>
           <w:lang w:val="en-US"/>
         </w:rPr>
         <w:t>FrozenLake</w:t>
       </w:r>
-      <w:r>
-        <w:t xml:space="preserve"> може да пусната като детерминирана среда без хлъзгави участъци, но може да бъде пусната и като недетерминирана среда с хлъзгане. Недетерминирана означава, че въпреки, че сме посочили посока, като например надясно, агентът може да премине и надолу в определени случаи, което прави решението много по-трудно.</w:t>
+      <w:proofErr w:type="spellEnd"/>
+      <w:r>
+        <w:t xml:space="preserve"> може да </w:t>
+      </w:r>
+      <w:r>
+        <w:t>се стартира</w:t>
+      </w:r>
+      <w:r>
+        <w:t xml:space="preserve"> като детерминирана среда без хлъзгави участъци, но може да бъде </w:t>
+      </w:r>
+      <w:r>
+        <w:t>стартирана</w:t>
+      </w:r>
+      <w:r>
+        <w:t xml:space="preserve"> и като недетерминирана среда с хлъзгане. Недетерминирана означава, че въпреки, че сме посочили посока, като например надясно, агентът може да премине и надолу в определени случаи, което прави решението много по-трудно.</w:t>
       </w:r>
     </w:p>
     <w:p>
@@ -5901,7 +6019,6 @@
       </w:pPr>
       <w:bookmarkStart w:id="8" w:name="_Toc126098436"/>
       <w:r>
-        <w:lastRenderedPageBreak/>
         <w:t>5.2 Победителят печели всичко</w:t>
       </w:r>
       <w:bookmarkEnd w:id="8"/>
@@ -6089,7 +6206,11 @@
         <w:t>WTA</w:t>
       </w:r>
       <w:r>
-        <w:t xml:space="preserve"> има един изход от </w:t>
+        <w:t xml:space="preserve"> има един </w:t>
+      </w:r>
+      <w:r>
+        <w:lastRenderedPageBreak/>
+        <w:t xml:space="preserve">изход от </w:t>
       </w:r>
       <w:r>
         <w:rPr>
@@ -6163,7 +6284,6 @@
         <w:rPr>
           <w:noProof/>
         </w:rPr>
-        <w:lastRenderedPageBreak/>
         <w:drawing>
           <wp:inline distT="0" distB="0" distL="0" distR="0" wp14:anchorId="2B5DD6CF" wp14:editId="0A309108">
             <wp:extent cx="2505509" cy="1861038"/>
@@ -6300,6 +6420,7 @@
       <w:r>
         <w:t xml:space="preserve">действа усилващо на обща група </w:t>
       </w:r>
+      <w:proofErr w:type="spellStart"/>
       <w:r>
         <w:rPr>
           <w:lang w:val="en-US"/>
@@ -6313,6 +6434,7 @@
         </w:rPr>
         <w:t>inh</w:t>
       </w:r>
+      <w:proofErr w:type="spellEnd"/>
       <w:r>
         <w:t xml:space="preserve">, </w:t>
       </w:r>
@@ -6422,13 +6544,22 @@
         <w:t xml:space="preserve">За решаване на задачата </w:t>
       </w:r>
       <w:r>
-        <w:t xml:space="preserve">естественият избор е подобие на </w:t>
-      </w:r>
-      <w:r>
-        <w:rPr>
-          <w:lang w:val="en-US"/>
-        </w:rPr>
-        <w:t>Q</w:t>
+        <w:t xml:space="preserve">алгоритъмът е </w:t>
+      </w:r>
+      <w:r>
+        <w:rPr>
+          <w:lang w:val="en-US"/>
+        </w:rPr>
+        <w:t>SARSA</w:t>
+      </w:r>
+      <w:r>
+        <w:t xml:space="preserve"> </w:t>
+      </w:r>
+      <w:r>
+        <w:rPr>
+          <w:lang w:val="en-US"/>
+        </w:rPr>
+        <w:t>On</w:t>
       </w:r>
       <w:r>
         <w:t>-</w:t>
@@ -6437,21 +6568,53 @@
         <w:rPr>
           <w:lang w:val="en-US"/>
         </w:rPr>
-        <w:t>learning</w:t>
-      </w:r>
-      <w:r>
-        <w:t xml:space="preserve"> но с невронни групи отговарящи за всеки квадрант от таблото на </w:t>
-      </w:r>
+        <w:t>policy</w:t>
+      </w:r>
+      <w:r>
+        <w:t xml:space="preserve"> </w:t>
+      </w:r>
+      <w:r>
+        <w:rPr>
+          <w:lang w:val="en-US"/>
+        </w:rPr>
+        <w:t>TD</w:t>
+      </w:r>
+      <w:r>
+        <w:t xml:space="preserve"> </w:t>
+      </w:r>
+      <w:r>
+        <w:rPr>
+          <w:lang w:val="en-US"/>
+        </w:rPr>
+        <w:t>control</w:t>
+      </w:r>
+      <w:r>
+        <w:t xml:space="preserve">, </w:t>
+      </w:r>
+      <w:r>
+        <w:t>, описан в 5.1</w:t>
+      </w:r>
+      <w:r>
+        <w:t xml:space="preserve"> с известна адаптация за невросимулатор. В активността на невроните трябва да се кодират числа. В случаят просто ще сумиране теглата на синапсите свързващи невронните групи като количествена мярка и ще избираме максималното тегло за съответната посока. Ще имаме</w:t>
+      </w:r>
+      <w:r>
+        <w:t xml:space="preserve"> невронни групи отговарящи за всеки квадрант от таблото на </w:t>
+      </w:r>
+      <w:proofErr w:type="spellStart"/>
       <w:r>
         <w:rPr>
           <w:lang w:val="en-US"/>
         </w:rPr>
         <w:t>FrozenLake</w:t>
       </w:r>
+      <w:proofErr w:type="spellEnd"/>
       <w:r>
         <w:t>.</w:t>
       </w:r>
       <w:r>
+        <w:t xml:space="preserve"> Всяка една невронна група ще има връзка към съответната група за действие, което ще наподоби Фиг. 5.1.3</w:t>
+      </w:r>
+      <w:r>
         <w:t xml:space="preserve"> Входът от средата ще са невронни групи от по </w:t>
       </w:r>
       <w:r>
@@ -6467,7 +6630,11 @@
         <w:t xml:space="preserve"> </w:t>
       </w:r>
       <w:r>
-        <w:t>Ще ги обозначим със „</w:t>
+        <w:t xml:space="preserve">Ще ги обозначим </w:t>
+      </w:r>
+      <w:r>
+        <w:lastRenderedPageBreak/>
+        <w:t>със „</w:t>
       </w:r>
       <w:r>
         <w:rPr>
@@ -6481,12 +6648,14 @@
       <w:r>
         <w:t xml:space="preserve"> Например ако решаваме 4х4 </w:t>
       </w:r>
+      <w:proofErr w:type="spellStart"/>
       <w:r>
         <w:rPr>
           <w:lang w:val="en-US"/>
         </w:rPr>
         <w:t>FrozenLake</w:t>
       </w:r>
+      <w:proofErr w:type="spellEnd"/>
       <w:r>
         <w:t xml:space="preserve">, ще имаме вход 20х4х4 неврона. При преместване на агента на различен квадрант ще активираме само определената група неврони отговаряща за това състояние с определени координати, например </w:t>
       </w:r>
@@ -6518,7 +6687,13 @@
         <w:t>States</w:t>
       </w:r>
       <w:r>
-        <w:t xml:space="preserve"> ще става като на всяка стъпка подаваме шум от генератор на поасон , наречен „</w:t>
+        <w:t xml:space="preserve"> ще става като на всяка стъпка подаваме шум от генератор на поасон</w:t>
+      </w:r>
+      <w:r>
+        <w:t>ов шум</w:t>
+      </w:r>
+      <w:r>
+        <w:t xml:space="preserve"> , наречен „</w:t>
       </w:r>
       <w:r>
         <w:rPr>
@@ -6587,11 +6762,7 @@
         <w:t xml:space="preserve">=50 неврона и ще отговаря съответно на действията на агента от 0 до 3 включително, а именно: наляво-0, надолу-1, надясно-2, нагоре-3. </w:t>
       </w:r>
       <w:r>
-        <w:t xml:space="preserve">Тези невронни </w:t>
-      </w:r>
-      <w:r>
-        <w:lastRenderedPageBreak/>
-        <w:t xml:space="preserve">групи от </w:t>
+        <w:t xml:space="preserve">Тези невронни групи от </w:t>
       </w:r>
       <w:r>
         <w:rPr>
@@ -6796,6 +6967,7 @@
     </w:p>
     <w:p>
       <w:r>
+        <w:lastRenderedPageBreak/>
         <w:t>„</w:t>
       </w:r>
       <w:r>
@@ -6829,10 +7001,19 @@
         <w:t>q</w:t>
       </w:r>
       <w:r>
+        <w:t>*</w:t>
+      </w:r>
+      <w:r>
         <w:t>“ функцията от уравнението на Белман</w:t>
       </w:r>
       <w:r>
-        <w:t xml:space="preserve"> (3.1.1)</w:t>
+        <w:t xml:space="preserve"> (</w:t>
+      </w:r>
+      <w:r>
+        <w:t>5.1.2</w:t>
+      </w:r>
+      <w:r>
+        <w:t>)</w:t>
       </w:r>
       <w:r>
         <w:t>.</w:t>
@@ -6873,12 +7054,14 @@
       <w:r>
         <w:t xml:space="preserve">Наградата от средата </w:t>
       </w:r>
+      <w:proofErr w:type="spellStart"/>
       <w:r>
         <w:rPr>
           <w:lang w:val="en-US"/>
         </w:rPr>
         <w:t>FrozenLake</w:t>
       </w:r>
+      <w:proofErr w:type="spellEnd"/>
       <w:r>
         <w:t xml:space="preserve"> </w:t>
       </w:r>
@@ -6906,249 +7089,242 @@
     </w:p>
     <w:p>
       <w:r>
-        <w:t>Ще заложим връзка от „</w:t>
-      </w:r>
-      <w:r>
-        <w:rPr>
-          <w:lang w:val="en-US"/>
-        </w:rPr>
-        <w:t>Reward</w:t>
-      </w:r>
-      <w:r>
-        <w:t xml:space="preserve"> </w:t>
-      </w:r>
-      <w:r>
-        <w:rPr>
-          <w:lang w:val="en-US"/>
-        </w:rPr>
-        <w:t>Stimulus</w:t>
+        <w:t>По подробно можем да направим разбивка на свързването на „</w:t>
+      </w:r>
+      <w:r>
+        <w:rPr>
+          <w:lang w:val="en-US"/>
+        </w:rPr>
+        <w:t>States</w:t>
+      </w:r>
+      <w:r>
+        <w:t>“ и „</w:t>
+      </w:r>
+      <w:r>
+        <w:rPr>
+          <w:lang w:val="en-US"/>
+        </w:rPr>
+        <w:t>Actions</w:t>
+      </w:r>
+      <w:r>
+        <w:t>“ на следващата фигура</w:t>
+      </w:r>
+      <w:r>
+        <w:t xml:space="preserve">. </w:t>
+      </w:r>
+      <w:r>
+        <w:t>Разглеждаме как четирите посоки на агента отговарят на четири връзки от всяка една клетка от „</w:t>
+      </w:r>
+      <w:r>
+        <w:rPr>
+          <w:lang w:val="en-US"/>
+        </w:rPr>
+        <w:t>States</w:t>
       </w:r>
       <w:r>
         <w:t>“</w:t>
       </w:r>
       <w:r>
-        <w:t xml:space="preserve"> </w:t>
-      </w:r>
-      <w:r>
-        <w:t>към</w:t>
-      </w:r>
-      <w:r>
-        <w:t xml:space="preserve"> </w:t>
-      </w:r>
-      <w:r>
-        <w:t>„</w:t>
-      </w:r>
-      <w:r>
-        <w:rPr>
-          <w:lang w:val="en-US"/>
-        </w:rPr>
-        <w:t>DA</w:t>
+        <w:t>.</w:t>
+      </w:r>
+      <w:r>
+        <w:t xml:space="preserve"> Теглата от всяка една връзка ще означават </w:t>
+      </w:r>
+      <w:r>
+        <w:rPr>
+          <w:lang w:val="en-US"/>
+        </w:rPr>
+        <w:t>Q</w:t>
+      </w:r>
+      <w:r>
+        <w:t>*(</w:t>
+      </w:r>
+      <w:r>
+        <w:rPr>
+          <w:lang w:val="en-US"/>
+        </w:rPr>
+        <w:t>S</w:t>
+      </w:r>
+      <w:r>
+        <w:t>,</w:t>
+      </w:r>
+      <w:r>
+        <w:rPr>
+          <w:lang w:val="en-US"/>
+        </w:rPr>
+        <w:t>A</w:t>
+      </w:r>
+      <w:r>
+        <w:t xml:space="preserve">) </w:t>
+      </w:r>
+      <w:r>
+        <w:t>скалирана с някакъв произволен коефициент, еднакъв за цялата таблица „</w:t>
+      </w:r>
+      <w:r>
+        <w:rPr>
+          <w:lang w:val="en-US"/>
+        </w:rPr>
+        <w:t>States</w:t>
       </w:r>
       <w:r>
         <w:t>“</w:t>
       </w:r>
-      <w:r>
-        <w:t xml:space="preserve">. </w:t>
-      </w:r>
-      <w:r>
-        <w:t>Така получаваме, че в „</w:t>
-      </w:r>
-      <w:r>
-        <w:rPr>
-          <w:lang w:val="en-US"/>
-        </w:rPr>
-        <w:t>DA</w:t>
-      </w:r>
-      <w:r>
-        <w:t xml:space="preserve">“ ще се отчита очакваната награда, а не абсолютната награда. Именно ако имаме награда повече от очакваната, ще можем да отпушим обучението посредством допаминовия обемен </w:t>
-      </w:r>
-      <w:r>
-        <w:lastRenderedPageBreak/>
-        <w:t xml:space="preserve">трансмитер </w:t>
-      </w:r>
-      <w:r>
-        <w:t>(</w:t>
-      </w:r>
-      <w:r>
-        <w:t xml:space="preserve">на диаграмата показан като </w:t>
-      </w:r>
-      <w:r>
-        <w:rPr>
-          <w:lang w:val="en-US"/>
-        </w:rPr>
-        <w:t>VOLUME</w:t>
-      </w:r>
-      <w:r>
-        <w:t xml:space="preserve"> </w:t>
-      </w:r>
-      <w:r>
-        <w:rPr>
-          <w:lang w:val="en-US"/>
-        </w:rPr>
-        <w:t>TRANSMITTER</w:t>
-      </w:r>
-      <w:r>
-        <w:t xml:space="preserve">). Обучение на синапси с допаминов обемен трансмитер е заложен в симулатора </w:t>
-      </w:r>
-      <w:r>
-        <w:rPr>
-          <w:lang w:val="en-US"/>
-        </w:rPr>
-        <w:t>NEST</w:t>
-      </w:r>
-      <w:r>
-        <w:t xml:space="preserve"> </w:t>
-      </w:r>
-      <w:r>
-        <w:t>под формата на модел „</w:t>
-      </w:r>
-      <w:r>
-        <w:t>stdp_dopamine_synapse</w:t>
-      </w:r>
-      <w:r>
-        <w:t xml:space="preserve">“. Увеличавайки спайковете в </w:t>
-      </w:r>
-      <w:r>
-        <w:rPr>
-          <w:lang w:val="en-US"/>
-        </w:rPr>
-        <w:t>DA</w:t>
-      </w:r>
-      <w:r>
-        <w:t xml:space="preserve"> увеличаваме и скоростта на обучение на неврони активирани по едно и също време.</w:t>
-      </w:r>
-      <w:r>
-        <w:t xml:space="preserve"> </w:t>
-      </w:r>
-      <w:r>
-        <w:t xml:space="preserve">Тъй като средата </w:t>
-      </w:r>
-      <w:r>
-        <w:rPr>
-          <w:lang w:val="en-US"/>
-        </w:rPr>
-        <w:t>FrozenLake</w:t>
-      </w:r>
-      <w:r>
-        <w:t xml:space="preserve"> </w:t>
-      </w:r>
-      <w:r>
-        <w:t xml:space="preserve">дава награда само накрая на успешен експеримент, а в междинните стъпки няма награда, то трябва да изчакаме първо алгоритъмът случайно да намери решението и така ще имаме обучени стонойности за последния квадрант преди квадранта </w:t>
-      </w:r>
-      <w:r>
-        <w:t>“</w:t>
-      </w:r>
-      <w:r>
-        <w:rPr>
-          <w:lang w:val="en-US"/>
-        </w:rPr>
-        <w:t>G</w:t>
-      </w:r>
-      <w:r>
-        <w:t>”.</w:t>
-      </w:r>
-    </w:p>
-    <w:p/>
-    <w:p>
-      <w:pPr>
-        <w:pStyle w:val="Heading1"/>
-      </w:pPr>
-      <w:bookmarkStart w:id="10" w:name="_Toc126098438"/>
-      <w:r>
-        <w:t>5. Реализация на проекта</w:t>
-      </w:r>
-      <w:bookmarkEnd w:id="10"/>
     </w:p>
     <w:p>
-      <w:r>
-        <w:t>Проект</w:t>
-      </w:r>
-      <w:r>
-        <w:t>ът</w:t>
-      </w:r>
-      <w:r>
-        <w:t xml:space="preserve"> е реализиран като </w:t>
-      </w:r>
-      <w:r>
-        <w:rPr>
-          <w:lang w:val="en-US"/>
-        </w:rPr>
-        <w:t>github</w:t>
-      </w:r>
-      <w:r>
-        <w:t xml:space="preserve"> публичен проект и може да се види дори и през браузър(виж Приложения). </w:t>
-      </w:r>
-      <w:r>
-        <w:t>За да се пусне локално се и</w:t>
-      </w:r>
-      <w:r>
-        <w:t xml:space="preserve">зисква инсталация на </w:t>
-      </w:r>
-      <w:r>
-        <w:rPr>
-          <w:lang w:val="en-US"/>
-        </w:rPr>
-        <w:t>Python</w:t>
-      </w:r>
-      <w:r>
-        <w:t xml:space="preserve">, </w:t>
-      </w:r>
-      <w:r>
-        <w:t>конкретно</w:t>
-      </w:r>
-      <w:r>
-        <w:t xml:space="preserve"> 3.9</w:t>
-      </w:r>
-      <w:r>
-        <w:t>.8</w:t>
-      </w:r>
-      <w:r>
-        <w:t xml:space="preserve"> </w:t>
-      </w:r>
-      <w:r>
-        <w:t>е използван</w:t>
-      </w:r>
-      <w:r>
-        <w:t xml:space="preserve"> тук</w:t>
-      </w:r>
-      <w:r>
-        <w:t xml:space="preserve">. Линк към сорс кода е качен в гитхъб (Вж. Приложение 1) и е неразделна част от този документ. Структурата на приложението е дадена на фигура 5.1. Използваната среда за текстообработка и работа с </w:t>
-      </w:r>
-      <w:r>
-        <w:rPr>
-          <w:lang w:val="en-US"/>
-        </w:rPr>
-        <w:t>git</w:t>
-      </w:r>
-      <w:r>
-        <w:t xml:space="preserve"> </w:t>
-      </w:r>
-      <w:r>
-        <w:t xml:space="preserve">е </w:t>
-      </w:r>
-      <w:r>
-        <w:rPr>
-          <w:lang w:val="en-US"/>
-        </w:rPr>
-        <w:t>IntelliJ</w:t>
-      </w:r>
-      <w:r>
-        <w:t xml:space="preserve"> </w:t>
-      </w:r>
-      <w:r>
-        <w:t>.</w:t>
+      <w:pPr>
+        <w:jc w:val="center"/>
+      </w:pPr>
+      <w:r>
+        <w:rPr>
+          <w:noProof/>
+        </w:rPr>
+        <w:drawing>
+          <wp:inline distT="0" distB="0" distL="0" distR="0" wp14:anchorId="40987173" wp14:editId="3B2CFBAB">
+            <wp:extent cx="3106882" cy="2622862"/>
+            <wp:effectExtent l="0" t="0" r="0" b="6350"/>
+            <wp:docPr id="26" name="Picture 26"/>
+            <wp:cNvGraphicFramePr>
+              <a:graphicFrameLocks xmlns:a="http://schemas.openxmlformats.org/drawingml/2006/main" noChangeAspect="1"/>
+            </wp:cNvGraphicFramePr>
+            <a:graphic xmlns:a="http://schemas.openxmlformats.org/drawingml/2006/main">
+              <a:graphicData uri="http://schemas.openxmlformats.org/drawingml/2006/picture">
+                <pic:pic xmlns:pic="http://schemas.openxmlformats.org/drawingml/2006/picture">
+                  <pic:nvPicPr>
+                    <pic:cNvPr id="26" name="Picture 26"/>
+                    <pic:cNvPicPr/>
+                  </pic:nvPicPr>
+                  <pic:blipFill>
+                    <a:blip r:embed="rId28">
+                      <a:extLst>
+                        <a:ext uri="{28A0092B-C50C-407E-A947-70E740481C1C}">
+                          <a14:useLocalDpi xmlns:a14="http://schemas.microsoft.com/office/drawing/2010/main" val="0"/>
+                        </a:ext>
+                      </a:extLst>
+                    </a:blip>
+                    <a:stretch>
+                      <a:fillRect/>
+                    </a:stretch>
+                  </pic:blipFill>
+                  <pic:spPr>
+                    <a:xfrm>
+                      <a:off x="0" y="0"/>
+                      <a:ext cx="3123876" cy="2637208"/>
+                    </a:xfrm>
+                    <a:prstGeom prst="rect">
+                      <a:avLst/>
+                    </a:prstGeom>
+                  </pic:spPr>
+                </pic:pic>
+              </a:graphicData>
+            </a:graphic>
+          </wp:inline>
+        </w:drawing>
       </w:r>
     </w:p>
     <w:p>
-      <w:r>
-        <w:rPr>
-          <w:noProof/>
-        </w:rPr>
+      <w:pPr>
+        <w:pStyle w:val="Quote"/>
+      </w:pPr>
+      <w:r>
+        <w:t xml:space="preserve">Фиг.5.3.2 Подробно означаване на връзките от клетките на </w:t>
+      </w:r>
+      <w:r>
+        <w:t>“</w:t>
+      </w:r>
+      <w:r>
+        <w:rPr>
+          <w:lang w:val="en-US"/>
+        </w:rPr>
+        <w:t>States</w:t>
+      </w:r>
+      <w:r>
+        <w:t xml:space="preserve">” </w:t>
+      </w:r>
+      <w:r>
+        <w:t xml:space="preserve">към групите от </w:t>
+      </w:r>
+      <w:r>
+        <w:rPr>
+          <w:lang w:val="en-US"/>
+        </w:rPr>
+        <w:t>WTA</w:t>
+      </w:r>
+      <w:r>
+        <w:t xml:space="preserve"> и значението им като посоки за агента.</w:t>
+      </w:r>
+    </w:p>
+    <w:p>
+      <w:pPr>
+        <w:rPr>
+          <w:lang w:val="en-US"/>
+        </w:rPr>
+      </w:pPr>
+      <w:r>
+        <w:t>Ще заложим връзка от „</w:t>
+      </w:r>
+      <w:r>
+        <w:rPr>
+          <w:lang w:val="en-US"/>
+        </w:rPr>
+        <w:t>Reward</w:t>
+      </w:r>
+      <w:r>
+        <w:t xml:space="preserve"> </w:t>
+      </w:r>
+      <w:r>
+        <w:rPr>
+          <w:lang w:val="en-US"/>
+        </w:rPr>
+        <w:t>Stimulus</w:t>
+      </w:r>
+      <w:r>
+        <w:t>“</w:t>
+      </w:r>
+      <w:r>
+        <w:t xml:space="preserve"> </w:t>
+      </w:r>
+      <w:r>
+        <w:t>към</w:t>
+      </w:r>
+      <w:r>
+        <w:t xml:space="preserve"> </w:t>
+      </w:r>
+      <w:r>
+        <w:t>„</w:t>
+      </w:r>
+      <w:r>
+        <w:rPr>
+          <w:lang w:val="en-US"/>
+        </w:rPr>
+        <w:t>DA</w:t>
+      </w:r>
+      <w:r>
+        <w:t>“</w:t>
+      </w:r>
+      <w:r>
+        <w:t xml:space="preserve">. </w:t>
+      </w:r>
+      <w:r>
+        <w:t>Така получаваме, че в „</w:t>
+      </w:r>
+      <w:r>
+        <w:rPr>
+          <w:lang w:val="en-US"/>
+        </w:rPr>
+        <w:t>DA</w:t>
+      </w:r>
+      <w:r>
+        <w:t xml:space="preserve">“ ще се отчита очакваната награда, а не абсолютната награда. </w:t>
+      </w:r>
+      <w:r>
+        <w:t xml:space="preserve">Това е частта </w:t>
+      </w:r>
+      <w:r>
         <w:drawing>
-          <wp:inline distT="0" distB="0" distL="0" distR="0" wp14:anchorId="7E5D3A31" wp14:editId="598E6EA6">
-            <wp:extent cx="5731510" cy="2965450"/>
-            <wp:effectExtent l="0" t="0" r="2540" b="6350"/>
-            <wp:docPr id="5" name="Picture 5"/>
+          <wp:inline distT="0" distB="0" distL="0" distR="0" wp14:anchorId="1C8A67D6" wp14:editId="23FC2B30">
+            <wp:extent cx="1750521" cy="245918"/>
+            <wp:effectExtent l="0" t="0" r="2540" b="1905"/>
+            <wp:docPr id="25" name="Picture 25"/>
             <wp:cNvGraphicFramePr>
               <a:graphicFrameLocks xmlns:a="http://schemas.openxmlformats.org/drawingml/2006/main" noChangeAspect="1"/>
             </wp:cNvGraphicFramePr>
@@ -7160,7 +7336,7 @@
                     <pic:cNvPicPr/>
                   </pic:nvPicPr>
                   <pic:blipFill>
-                    <a:blip r:embed="rId28"/>
+                    <a:blip r:embed="rId29"/>
                     <a:stretch>
                       <a:fillRect/>
                     </a:stretch>
@@ -7168,7 +7344,7 @@
                   <pic:spPr>
                     <a:xfrm>
                       <a:off x="0" y="0"/>
-                      <a:ext cx="5731510" cy="2965450"/>
+                      <a:ext cx="2070365" cy="290851"/>
                     </a:xfrm>
                     <a:prstGeom prst="rect">
                       <a:avLst/>
@@ -7180,6 +7356,287 @@
           </wp:inline>
         </w:drawing>
       </w:r>
+      <w:r>
+        <w:t xml:space="preserve"> от (5.1.3) която представлява грешката</w:t>
+      </w:r>
+      <w:r>
+        <w:t xml:space="preserve"> </w:t>
+      </w:r>
+      <w:r>
+        <w:t xml:space="preserve">скалирана с коефициента </w:t>
+      </w:r>
+      <w:r>
+        <w:rPr>
+          <w:rFonts w:cs="Times New Roman"/>
+        </w:rPr>
+        <w:t>α</w:t>
+      </w:r>
+      <w:r>
+        <w:t xml:space="preserve">. Този коефициент на обучение при нас ще се променя на всяка стъпка в зависимост от нивата на допамина. </w:t>
+      </w:r>
+      <w:r>
+        <w:t xml:space="preserve">Именно ако имаме награда повече от очакваната, ще можем да отпушим обучението посредством допаминовия обемен трансмитер </w:t>
+      </w:r>
+      <w:r>
+        <w:t>(</w:t>
+      </w:r>
+      <w:r>
+        <w:t xml:space="preserve">на диаграмата показан като </w:t>
+      </w:r>
+      <w:r>
+        <w:rPr>
+          <w:lang w:val="en-US"/>
+        </w:rPr>
+        <w:t>VOLUME</w:t>
+      </w:r>
+      <w:r>
+        <w:t xml:space="preserve"> </w:t>
+      </w:r>
+      <w:r>
+        <w:rPr>
+          <w:lang w:val="en-US"/>
+        </w:rPr>
+        <w:t>TRANSMITTER</w:t>
+      </w:r>
+      <w:r>
+        <w:t xml:space="preserve">). Обучение на синапси с допаминов обемен трансмитер е заложен в симулатора </w:t>
+      </w:r>
+      <w:r>
+        <w:rPr>
+          <w:lang w:val="en-US"/>
+        </w:rPr>
+        <w:t>NEST</w:t>
+      </w:r>
+      <w:r>
+        <w:t xml:space="preserve"> </w:t>
+      </w:r>
+      <w:r>
+        <w:t xml:space="preserve">под формата на модел </w:t>
+      </w:r>
+      <w:r>
+        <w:lastRenderedPageBreak/>
+        <w:t>„</w:t>
+      </w:r>
+      <w:r>
+        <w:t>stdp_dopamine_synapse</w:t>
+      </w:r>
+      <w:r>
+        <w:t xml:space="preserve">“. Увеличавайки спайковете в </w:t>
+      </w:r>
+      <w:r>
+        <w:rPr>
+          <w:lang w:val="en-US"/>
+        </w:rPr>
+        <w:t>DA</w:t>
+      </w:r>
+      <w:r>
+        <w:t xml:space="preserve"> увеличаваме и скоростта на обучение на неврони активирани по едно и също време</w:t>
+      </w:r>
+      <w:r>
+        <w:t xml:space="preserve">. Това е същността на </w:t>
+      </w:r>
+      <w:r>
+        <w:rPr>
+          <w:lang w:val="en-US"/>
+        </w:rPr>
+        <w:t>STDP</w:t>
+      </w:r>
+      <w:r>
+        <w:t xml:space="preserve"> </w:t>
+      </w:r>
+      <w:r>
+        <w:t>като Хебианова пластичност</w:t>
+      </w:r>
+      <w:r>
+        <w:t>.</w:t>
+      </w:r>
+      <w:r>
+        <w:t xml:space="preserve"> </w:t>
+      </w:r>
+      <w:r>
+        <w:t xml:space="preserve">Тъй като средата </w:t>
+      </w:r>
+      <w:proofErr w:type="spellStart"/>
+      <w:r>
+        <w:rPr>
+          <w:lang w:val="en-US"/>
+        </w:rPr>
+        <w:t>FrozenLake</w:t>
+      </w:r>
+      <w:proofErr w:type="spellEnd"/>
+      <w:r>
+        <w:t xml:space="preserve"> </w:t>
+      </w:r>
+      <w:r>
+        <w:t xml:space="preserve">дава награда само накрая на успешен експеримент, а в междинните стъпки няма награда, то трябва да изчакаме първо алгоритъмът случайно да намери решението и така ще имаме обучени стонойности за последния квадрант преди квадранта </w:t>
+      </w:r>
+      <w:r>
+        <w:t>“</w:t>
+      </w:r>
+      <w:r>
+        <w:rPr>
+          <w:lang w:val="en-US"/>
+        </w:rPr>
+        <w:t>G</w:t>
+      </w:r>
+      <w:r>
+        <w:t>”.</w:t>
+      </w:r>
+      <w:r>
+        <w:t xml:space="preserve"> </w:t>
+      </w:r>
+      <w:r>
+        <w:t>Тук е редно да спомена, че не бихме могли да се справим с отрицателна награда без съществено да променим постановката. Обемният трансмитер на допамин работи на базата на генерирани спайкове, които винаги са положително число и няма как да генерираме отрицателни спайкове.</w:t>
+      </w:r>
+    </w:p>
+    <w:p>
+      <w:pPr>
+        <w:pStyle w:val="Heading1"/>
+      </w:pPr>
+      <w:bookmarkStart w:id="10" w:name="_Toc126098438"/>
+      <w:r>
+        <w:t>6</w:t>
+      </w:r>
+      <w:r>
+        <w:t>. Реализация на проекта</w:t>
+      </w:r>
+      <w:bookmarkEnd w:id="10"/>
+    </w:p>
+    <w:p>
+      <w:r>
+        <w:t>Проект</w:t>
+      </w:r>
+      <w:r>
+        <w:t>ът</w:t>
+      </w:r>
+      <w:r>
+        <w:t xml:space="preserve"> е реализиран като </w:t>
+      </w:r>
+      <w:proofErr w:type="spellStart"/>
+      <w:r>
+        <w:rPr>
+          <w:lang w:val="en-US"/>
+        </w:rPr>
+        <w:t>github</w:t>
+      </w:r>
+      <w:proofErr w:type="spellEnd"/>
+      <w:r>
+        <w:t xml:space="preserve"> публичен проект и може да се види дори и през браузър(виж Приложения). </w:t>
+      </w:r>
+      <w:r>
+        <w:t>За да се пусне локално се и</w:t>
+      </w:r>
+      <w:r>
+        <w:t xml:space="preserve">зисква инсталация на </w:t>
+      </w:r>
+      <w:r>
+        <w:rPr>
+          <w:lang w:val="en-US"/>
+        </w:rPr>
+        <w:t>Python</w:t>
+      </w:r>
+      <w:r>
+        <w:t xml:space="preserve">, </w:t>
+      </w:r>
+      <w:r>
+        <w:t>конкретно</w:t>
+      </w:r>
+      <w:r>
+        <w:t xml:space="preserve"> </w:t>
+      </w:r>
+      <w:r>
+        <w:t>“</w:t>
+      </w:r>
+      <w:r>
+        <w:t>Python 3.11.0</w:t>
+      </w:r>
+      <w:r>
+        <w:t xml:space="preserve">” </w:t>
+      </w:r>
+      <w:r>
+        <w:t xml:space="preserve">заедно с </w:t>
+      </w:r>
+      <w:r>
+        <w:t>conda</w:t>
+      </w:r>
+      <w:r>
+        <w:t xml:space="preserve"> </w:t>
+      </w:r>
+      <w:r>
+        <w:t>е използван</w:t>
+      </w:r>
+      <w:r>
+        <w:t xml:space="preserve"> тук</w:t>
+      </w:r>
+      <w:r>
+        <w:t xml:space="preserve">. Линк към сорс кода е качен в гитхъб (Вж. Приложение 1) и е неразделна част от този документ. Структурата на приложението е дадена на фигура 5.1. Използваната среда за текстообработка и работа с </w:t>
+      </w:r>
+      <w:r>
+        <w:rPr>
+          <w:lang w:val="en-US"/>
+        </w:rPr>
+        <w:t>git</w:t>
+      </w:r>
+      <w:r>
+        <w:t xml:space="preserve"> </w:t>
+      </w:r>
+      <w:r>
+        <w:t xml:space="preserve">е </w:t>
+      </w:r>
+      <w:r>
+        <w:rPr>
+          <w:lang w:val="en-US"/>
+        </w:rPr>
+        <w:t>IntelliJ</w:t>
+      </w:r>
+      <w:r>
+        <w:t xml:space="preserve"> </w:t>
+      </w:r>
+      <w:r>
+        <w:t>.</w:t>
+      </w:r>
+    </w:p>
+    <w:p>
+      <w:r>
+        <w:rPr>
+          <w:noProof/>
+        </w:rPr>
+        <w:drawing>
+          <wp:inline distT="0" distB="0" distL="0" distR="0" wp14:anchorId="794AF591" wp14:editId="2534F681">
+            <wp:extent cx="5731510" cy="3406140"/>
+            <wp:effectExtent l="0" t="0" r="2540" b="3810"/>
+            <wp:docPr id="31" name="Picture 31"/>
+            <wp:cNvGraphicFramePr>
+              <a:graphicFrameLocks xmlns:a="http://schemas.openxmlformats.org/drawingml/2006/main" noChangeAspect="1"/>
+            </wp:cNvGraphicFramePr>
+            <a:graphic xmlns:a="http://schemas.openxmlformats.org/drawingml/2006/main">
+              <a:graphicData uri="http://schemas.openxmlformats.org/drawingml/2006/picture">
+                <pic:pic xmlns:pic="http://schemas.openxmlformats.org/drawingml/2006/picture">
+                  <pic:nvPicPr>
+                    <pic:cNvPr id="1" name=""/>
+                    <pic:cNvPicPr/>
+                  </pic:nvPicPr>
+                  <pic:blipFill>
+                    <a:blip r:embed="rId30"/>
+                    <a:stretch>
+                      <a:fillRect/>
+                    </a:stretch>
+                  </pic:blipFill>
+                  <pic:spPr>
+                    <a:xfrm>
+                      <a:off x="0" y="0"/>
+                      <a:ext cx="5731510" cy="3406140"/>
+                    </a:xfrm>
+                    <a:prstGeom prst="rect">
+                      <a:avLst/>
+                    </a:prstGeom>
+                  </pic:spPr>
+                </pic:pic>
+              </a:graphicData>
+            </a:graphic>
+          </wp:inline>
+        </w:drawing>
+      </w:r>
     </w:p>
     <w:p>
       <w:pPr>
@@ -7203,6 +7660,7 @@
         </w:rPr>
       </w:pPr>
       <w:r>
+        <w:lastRenderedPageBreak/>
         <w:t>Подробни инструкции</w:t>
       </w:r>
       <w:r>
@@ -7238,11 +7696,28 @@
     </w:p>
     <w:p>
       <w:r>
-        <w:lastRenderedPageBreak/>
-        <w:t>В централната папка има скрипт</w:t>
-      </w:r>
-      <w:r>
-        <w:t xml:space="preserve"> “train-actor-critic-acrobot.py” </w:t>
+        <w:t xml:space="preserve">В централната папка има </w:t>
+      </w:r>
+      <w:r>
+        <w:t>папка „</w:t>
+      </w:r>
+      <w:r>
+        <w:rPr>
+          <w:lang w:val="en-US"/>
+        </w:rPr>
+        <w:t>script</w:t>
+      </w:r>
+      <w:r>
+        <w:t xml:space="preserve">“ и в нея имаме </w:t>
+      </w:r>
+      <w:r>
+        <w:t>“</w:t>
+      </w:r>
+      <w:r>
+        <w:t>actor-critic-frozen-lake-nest.py</w:t>
+      </w:r>
+      <w:r>
+        <w:t xml:space="preserve">” </w:t>
       </w:r>
       <w:r>
         <w:t xml:space="preserve">на </w:t>
@@ -7260,7 +7735,16 @@
         <w:t>. С него се стартира процеса на обучение. По време на обучение резултатите от точките (поощрението) се записват във файл „</w:t>
       </w:r>
       <w:r>
-        <w:t>outputs/scores-acrobot.txt</w:t>
+        <w:rPr>
+          <w:lang w:val="en-US"/>
+        </w:rPr>
+        <w:t>script</w:t>
+      </w:r>
+      <w:r>
+        <w:t>/</w:t>
+      </w:r>
+      <w:r>
+        <w:t>outputs/scores.txt</w:t>
       </w:r>
       <w:r>
         <w:t xml:space="preserve">“ за последваща визуализация. </w:t>
@@ -7269,34 +7753,22 @@
         <w:t>Скриптът „</w:t>
       </w:r>
       <w:r>
-        <w:t>plot_scores-acrobot.py</w:t>
+        <w:rPr>
+          <w:lang w:val="en-US"/>
+        </w:rPr>
+        <w:t>script</w:t>
+      </w:r>
+      <w:r>
+        <w:t>/</w:t>
+      </w:r>
+      <w:r>
+        <w:t>plot_scores.py</w:t>
       </w:r>
       <w:r>
         <w:t xml:space="preserve">“ ще ни визуализира картинка с резултатите след текущото обучение. </w:t>
       </w:r>
       <w:r>
-        <w:t xml:space="preserve">След като сме обучили невронните мрежи можем да пуснем друг скрипт </w:t>
-      </w:r>
-      <w:r>
-        <w:t>„</w:t>
-      </w:r>
-      <w:r>
-        <w:t>eval-actor-critic-acrobot.py</w:t>
-      </w:r>
-      <w:r>
-        <w:t>“</w:t>
-      </w:r>
-      <w:r>
-        <w:t>, който ще ни визуализира готовото решение</w:t>
-      </w:r>
-      <w:r>
-        <w:t xml:space="preserve"> и ще проиграе няколко епизода за демонстрация</w:t>
-      </w:r>
-      <w:r>
-        <w:t xml:space="preserve">. </w:t>
-      </w:r>
-      <w:r>
-        <w:t xml:space="preserve"> </w:t>
+        <w:t xml:space="preserve">Процесът на обучение и ефективна работа на агента не са разделени. </w:t>
       </w:r>
       <w:r>
         <w:t>За край на обучение се приема момента, когато средно аритметичната награда от последните 100 епи</w:t>
@@ -7305,7 +7777,16 @@
         <w:t>з</w:t>
       </w:r>
       <w:r>
-        <w:t>ода е над -100.</w:t>
+        <w:t xml:space="preserve">ода е над </w:t>
+      </w:r>
+      <w:r>
+        <w:t>SOLVED_MEAN_SCORE</w:t>
+      </w:r>
+      <w:r>
+        <w:t>=0.5</w:t>
+      </w:r>
+      <w:r>
+        <w:t>.</w:t>
       </w:r>
     </w:p>
     <w:p>
@@ -7502,195 +7983,6 @@
                   <wp:extent cx="2520462" cy="1890487"/>
                   <wp:effectExtent l="0" t="0" r="0" b="0"/>
                   <wp:docPr id="13" name="Picture 13"/>
-                  <wp:cNvGraphicFramePr>
-                    <a:graphicFrameLocks xmlns:a="http://schemas.openxmlformats.org/drawingml/2006/main" noChangeAspect="1"/>
-                  </wp:cNvGraphicFramePr>
-                  <a:graphic xmlns:a="http://schemas.openxmlformats.org/drawingml/2006/main">
-                    <a:graphicData uri="http://schemas.openxmlformats.org/drawingml/2006/picture">
-                      <pic:pic xmlns:pic="http://schemas.openxmlformats.org/drawingml/2006/picture">
-                        <pic:nvPicPr>
-                          <pic:cNvPr id="1" name=""/>
-                          <pic:cNvPicPr/>
-                        </pic:nvPicPr>
-                        <pic:blipFill>
-                          <a:blip r:embed="rId29"/>
-                          <a:stretch>
-                            <a:fillRect/>
-                          </a:stretch>
-                        </pic:blipFill>
-                        <pic:spPr>
-                          <a:xfrm>
-                            <a:off x="0" y="0"/>
-                            <a:ext cx="2549063" cy="1911939"/>
-                          </a:xfrm>
-                          <a:prstGeom prst="rect">
-                            <a:avLst/>
-                          </a:prstGeom>
-                        </pic:spPr>
-                      </pic:pic>
-                    </a:graphicData>
-                  </a:graphic>
-                </wp:inline>
-              </w:drawing>
-            </w:r>
-          </w:p>
-        </w:tc>
-      </w:tr>
-      <w:tr>
-        <w:tc>
-          <w:tcPr>
-            <w:tcW w:w="2122" w:type="dxa"/>
-          </w:tcPr>
-          <w:p>
-            <w:pPr>
-              <w:rPr>
-                <w:lang w:val="en-US"/>
-              </w:rPr>
-            </w:pPr>
-            <w:r>
-              <w:rPr>
-                <w:rFonts w:cs="Times New Roman"/>
-              </w:rPr>
-              <w:t>α</w:t>
-            </w:r>
-            <w:r>
-              <w:t xml:space="preserve">=0.001, </w:t>
-            </w:r>
-            <w:r>
-              <w:rPr>
-                <w:rFonts w:cs="Times New Roman"/>
-              </w:rPr>
-              <w:t>γ</w:t>
-            </w:r>
-            <w:r>
-              <w:rPr>
-                <w:rFonts w:cs="Times New Roman"/>
-              </w:rPr>
-              <w:t>=0.9</w:t>
-            </w:r>
-            <w:r>
-              <w:rPr>
-                <w:rFonts w:cs="Times New Roman"/>
-                <w:lang w:val="en-US"/>
-              </w:rPr>
-              <w:t>5</w:t>
-            </w:r>
-          </w:p>
-        </w:tc>
-        <w:tc>
-          <w:tcPr>
-            <w:tcW w:w="6894" w:type="dxa"/>
-          </w:tcPr>
-          <w:p>
-            <w:pPr>
-              <w:jc w:val="center"/>
-            </w:pPr>
-            <w:r>
-              <w:rPr>
-                <w:noProof/>
-              </w:rPr>
-              <w:drawing>
-                <wp:inline distT="0" distB="0" distL="0" distR="0" wp14:anchorId="3C5965AE" wp14:editId="4FA80573">
-                  <wp:extent cx="2570284" cy="1927857"/>
-                  <wp:effectExtent l="0" t="0" r="1905" b="0"/>
-                  <wp:docPr id="14" name="Picture 14"/>
-                  <wp:cNvGraphicFramePr>
-                    <a:graphicFrameLocks xmlns:a="http://schemas.openxmlformats.org/drawingml/2006/main" noChangeAspect="1"/>
-                  </wp:cNvGraphicFramePr>
-                  <a:graphic xmlns:a="http://schemas.openxmlformats.org/drawingml/2006/main">
-                    <a:graphicData uri="http://schemas.openxmlformats.org/drawingml/2006/picture">
-                      <pic:pic xmlns:pic="http://schemas.openxmlformats.org/drawingml/2006/picture">
-                        <pic:nvPicPr>
-                          <pic:cNvPr id="1" name=""/>
-                          <pic:cNvPicPr/>
-                        </pic:nvPicPr>
-                        <pic:blipFill>
-                          <a:blip r:embed="rId30"/>
-                          <a:stretch>
-                            <a:fillRect/>
-                          </a:stretch>
-                        </pic:blipFill>
-                        <pic:spPr>
-                          <a:xfrm>
-                            <a:off x="0" y="0"/>
-                            <a:ext cx="2603343" cy="1952653"/>
-                          </a:xfrm>
-                          <a:prstGeom prst="rect">
-                            <a:avLst/>
-                          </a:prstGeom>
-                        </pic:spPr>
-                      </pic:pic>
-                    </a:graphicData>
-                  </a:graphic>
-                </wp:inline>
-              </w:drawing>
-            </w:r>
-          </w:p>
-        </w:tc>
-      </w:tr>
-      <w:tr>
-        <w:tc>
-          <w:tcPr>
-            <w:tcW w:w="2122" w:type="dxa"/>
-          </w:tcPr>
-          <w:p>
-            <w:r>
-              <w:rPr>
-                <w:rFonts w:cs="Times New Roman"/>
-              </w:rPr>
-              <w:lastRenderedPageBreak/>
-              <w:t>α</w:t>
-            </w:r>
-            <w:r>
-              <w:t>=0.00</w:t>
-            </w:r>
-            <w:r>
-              <w:rPr>
-                <w:lang w:val="en-US"/>
-              </w:rPr>
-              <w:t>2</w:t>
-            </w:r>
-            <w:r>
-              <w:t xml:space="preserve">, </w:t>
-            </w:r>
-            <w:r>
-              <w:rPr>
-                <w:rFonts w:cs="Times New Roman"/>
-              </w:rPr>
-              <w:t>γ</w:t>
-            </w:r>
-            <w:r>
-              <w:rPr>
-                <w:rFonts w:cs="Times New Roman"/>
-              </w:rPr>
-              <w:t>=0.9</w:t>
-            </w:r>
-            <w:r>
-              <w:rPr>
-                <w:rFonts w:cs="Times New Roman"/>
-                <w:lang w:val="en-US"/>
-              </w:rPr>
-              <w:t>5</w:t>
-            </w:r>
-          </w:p>
-        </w:tc>
-        <w:tc>
-          <w:tcPr>
-            <w:tcW w:w="6894" w:type="dxa"/>
-          </w:tcPr>
-          <w:p>
-            <w:pPr>
-              <w:jc w:val="center"/>
-            </w:pPr>
-            <w:r>
-              <w:rPr>
-                <w:noProof/>
-              </w:rPr>
-              <w:drawing>
-                <wp:inline distT="0" distB="0" distL="0" distR="0" wp14:anchorId="55AF1F30" wp14:editId="48604AB8">
-                  <wp:extent cx="2614246" cy="1960830"/>
-                  <wp:effectExtent l="0" t="0" r="0" b="1905"/>
-                  <wp:docPr id="15" name="Picture 15"/>
                   <wp:cNvGraphicFramePr>
                     <a:graphicFrameLocks xmlns:a="http://schemas.openxmlformats.org/drawingml/2006/main" noChangeAspect="1"/>
                   </wp:cNvGraphicFramePr>
@@ -7710,6 +8002,195 @@
                         <pic:spPr>
                           <a:xfrm>
                             <a:off x="0" y="0"/>
+                            <a:ext cx="2549063" cy="1911939"/>
+                          </a:xfrm>
+                          <a:prstGeom prst="rect">
+                            <a:avLst/>
+                          </a:prstGeom>
+                        </pic:spPr>
+                      </pic:pic>
+                    </a:graphicData>
+                  </a:graphic>
+                </wp:inline>
+              </w:drawing>
+            </w:r>
+          </w:p>
+        </w:tc>
+      </w:tr>
+      <w:tr>
+        <w:tc>
+          <w:tcPr>
+            <w:tcW w:w="2122" w:type="dxa"/>
+          </w:tcPr>
+          <w:p>
+            <w:pPr>
+              <w:rPr>
+                <w:lang w:val="en-US"/>
+              </w:rPr>
+            </w:pPr>
+            <w:r>
+              <w:rPr>
+                <w:rFonts w:cs="Times New Roman"/>
+              </w:rPr>
+              <w:t>α</w:t>
+            </w:r>
+            <w:r>
+              <w:t xml:space="preserve">=0.001, </w:t>
+            </w:r>
+            <w:r>
+              <w:rPr>
+                <w:rFonts w:cs="Times New Roman"/>
+              </w:rPr>
+              <w:t>γ</w:t>
+            </w:r>
+            <w:r>
+              <w:rPr>
+                <w:rFonts w:cs="Times New Roman"/>
+              </w:rPr>
+              <w:t>=0.9</w:t>
+            </w:r>
+            <w:r>
+              <w:rPr>
+                <w:rFonts w:cs="Times New Roman"/>
+                <w:lang w:val="en-US"/>
+              </w:rPr>
+              <w:t>5</w:t>
+            </w:r>
+          </w:p>
+        </w:tc>
+        <w:tc>
+          <w:tcPr>
+            <w:tcW w:w="6894" w:type="dxa"/>
+          </w:tcPr>
+          <w:p>
+            <w:pPr>
+              <w:jc w:val="center"/>
+            </w:pPr>
+            <w:r>
+              <w:rPr>
+                <w:noProof/>
+              </w:rPr>
+              <w:drawing>
+                <wp:inline distT="0" distB="0" distL="0" distR="0" wp14:anchorId="3C5965AE" wp14:editId="4FA80573">
+                  <wp:extent cx="2570284" cy="1927857"/>
+                  <wp:effectExtent l="0" t="0" r="1905" b="0"/>
+                  <wp:docPr id="14" name="Picture 14"/>
+                  <wp:cNvGraphicFramePr>
+                    <a:graphicFrameLocks xmlns:a="http://schemas.openxmlformats.org/drawingml/2006/main" noChangeAspect="1"/>
+                  </wp:cNvGraphicFramePr>
+                  <a:graphic xmlns:a="http://schemas.openxmlformats.org/drawingml/2006/main">
+                    <a:graphicData uri="http://schemas.openxmlformats.org/drawingml/2006/picture">
+                      <pic:pic xmlns:pic="http://schemas.openxmlformats.org/drawingml/2006/picture">
+                        <pic:nvPicPr>
+                          <pic:cNvPr id="1" name=""/>
+                          <pic:cNvPicPr/>
+                        </pic:nvPicPr>
+                        <pic:blipFill>
+                          <a:blip r:embed="rId32"/>
+                          <a:stretch>
+                            <a:fillRect/>
+                          </a:stretch>
+                        </pic:blipFill>
+                        <pic:spPr>
+                          <a:xfrm>
+                            <a:off x="0" y="0"/>
+                            <a:ext cx="2603343" cy="1952653"/>
+                          </a:xfrm>
+                          <a:prstGeom prst="rect">
+                            <a:avLst/>
+                          </a:prstGeom>
+                        </pic:spPr>
+                      </pic:pic>
+                    </a:graphicData>
+                  </a:graphic>
+                </wp:inline>
+              </w:drawing>
+            </w:r>
+          </w:p>
+        </w:tc>
+      </w:tr>
+      <w:tr>
+        <w:tc>
+          <w:tcPr>
+            <w:tcW w:w="2122" w:type="dxa"/>
+          </w:tcPr>
+          <w:p>
+            <w:r>
+              <w:rPr>
+                <w:rFonts w:cs="Times New Roman"/>
+              </w:rPr>
+              <w:lastRenderedPageBreak/>
+              <w:t>α</w:t>
+            </w:r>
+            <w:r>
+              <w:t>=0.00</w:t>
+            </w:r>
+            <w:r>
+              <w:rPr>
+                <w:lang w:val="en-US"/>
+              </w:rPr>
+              <w:t>2</w:t>
+            </w:r>
+            <w:r>
+              <w:t xml:space="preserve">, </w:t>
+            </w:r>
+            <w:r>
+              <w:rPr>
+                <w:rFonts w:cs="Times New Roman"/>
+              </w:rPr>
+              <w:t>γ</w:t>
+            </w:r>
+            <w:r>
+              <w:rPr>
+                <w:rFonts w:cs="Times New Roman"/>
+              </w:rPr>
+              <w:t>=0.9</w:t>
+            </w:r>
+            <w:r>
+              <w:rPr>
+                <w:rFonts w:cs="Times New Roman"/>
+                <w:lang w:val="en-US"/>
+              </w:rPr>
+              <w:t>5</w:t>
+            </w:r>
+          </w:p>
+        </w:tc>
+        <w:tc>
+          <w:tcPr>
+            <w:tcW w:w="6894" w:type="dxa"/>
+          </w:tcPr>
+          <w:p>
+            <w:pPr>
+              <w:jc w:val="center"/>
+            </w:pPr>
+            <w:r>
+              <w:rPr>
+                <w:noProof/>
+              </w:rPr>
+              <w:drawing>
+                <wp:inline distT="0" distB="0" distL="0" distR="0" wp14:anchorId="55AF1F30" wp14:editId="48604AB8">
+                  <wp:extent cx="2614246" cy="1960830"/>
+                  <wp:effectExtent l="0" t="0" r="0" b="1905"/>
+                  <wp:docPr id="15" name="Picture 15"/>
+                  <wp:cNvGraphicFramePr>
+                    <a:graphicFrameLocks xmlns:a="http://schemas.openxmlformats.org/drawingml/2006/main" noChangeAspect="1"/>
+                  </wp:cNvGraphicFramePr>
+                  <a:graphic xmlns:a="http://schemas.openxmlformats.org/drawingml/2006/main">
+                    <a:graphicData uri="http://schemas.openxmlformats.org/drawingml/2006/picture">
+                      <pic:pic xmlns:pic="http://schemas.openxmlformats.org/drawingml/2006/picture">
+                        <pic:nvPicPr>
+                          <pic:cNvPr id="1" name=""/>
+                          <pic:cNvPicPr/>
+                        </pic:nvPicPr>
+                        <pic:blipFill>
+                          <a:blip r:embed="rId33"/>
+                          <a:stretch>
+                            <a:fillRect/>
+                          </a:stretch>
+                        </pic:blipFill>
+                        <pic:spPr>
+                          <a:xfrm>
+                            <a:off x="0" y="0"/>
                             <a:ext cx="2644957" cy="1983865"/>
                           </a:xfrm>
                           <a:prstGeom prst="rect">
@@ -7835,14 +8316,27 @@
       <w:r>
         <w:t xml:space="preserve">[1] Reinforcement Learning: An Introduction, 2018, Richard S. Sutton and Andrew G. Barto, [PDF] </w:t>
       </w:r>
-      <w:hyperlink r:id="rId32" w:history="1">
-        <w:r>
-          <w:rPr>
-            <w:rStyle w:val="Hyperlink"/>
-          </w:rPr>
-          <w:t>http://www.incompleteideas.net/book/the-book-2nd.html</w:t>
-        </w:r>
-      </w:hyperlink>
+      <w:r>
+        <w:fldChar w:fldCharType="begin"/>
+      </w:r>
+      <w:r>
+        <w:instrText>HYPERLINK "http://www.incompleteideas.net/book/the-book-2nd.html"</w:instrText>
+      </w:r>
+      <w:r>
+        <w:fldChar w:fldCharType="separate"/>
+      </w:r>
+      <w:r>
+        <w:rPr>
+          <w:rStyle w:val="Hyperlink"/>
+        </w:rPr>
+        <w:t>http://www.incompleteideas.net/book/the-book-2nd.html</w:t>
+      </w:r>
+      <w:r>
+        <w:rPr>
+          <w:rStyle w:val="Hyperlink"/>
+        </w:rPr>
+        <w:fldChar w:fldCharType="end"/>
+      </w:r>
     </w:p>
     <w:p>
       <w:pPr>
@@ -7868,7 +8362,7 @@
         </w:rPr>
         <w:t xml:space="preserve">vailable, </w:t>
       </w:r>
-      <w:hyperlink r:id="rId33" w:history="1">
+      <w:hyperlink r:id="rId34" w:history="1">
         <w:r>
           <w:rPr>
             <w:rStyle w:val="Hyperlink"/>
@@ -7939,7 +8433,7 @@
         </w:rPr>
         <w:t>, (</w:t>
       </w:r>
-      <w:hyperlink r:id="rId34" w:history="1">
+      <w:hyperlink r:id="rId35" w:history="1">
         <w:r>
           <w:rPr>
             <w:rStyle w:val="Hyperlink"/>
@@ -7973,6 +8467,7 @@
       <w:r>
         <w:t xml:space="preserve">] </w:t>
       </w:r>
+      <w:proofErr w:type="spellStart"/>
       <w:r>
         <w:rPr>
           <w:lang w:val="nl-NL"/>
@@ -7985,17 +8480,31 @@
         </w:rPr>
         <w:t>ozenLake</w:t>
       </w:r>
+      <w:proofErr w:type="spellEnd"/>
       <w:r>
         <w:t xml:space="preserve">, OpenGym, </w:t>
       </w:r>
-      <w:hyperlink r:id="rId35" w:history="1">
-        <w:r>
-          <w:rPr>
-            <w:rStyle w:val="Hyperlink"/>
-          </w:rPr>
-          <w:t>https://www.gymlibrary.dev/environments/toy_text/frozen_lake/</w:t>
-        </w:r>
-      </w:hyperlink>
+      <w:r>
+        <w:fldChar w:fldCharType="begin"/>
+      </w:r>
+      <w:r>
+        <w:instrText>HYPERLINK "https://www.gymlibrary.dev/environments/toy_text/frozen_lake/"</w:instrText>
+      </w:r>
+      <w:r>
+        <w:fldChar w:fldCharType="separate"/>
+      </w:r>
+      <w:r>
+        <w:rPr>
+          <w:rStyle w:val="Hyperlink"/>
+        </w:rPr>
+        <w:t>https://www.gymlibrary.dev/environments/toy_text/frozen_lake/</w:t>
+      </w:r>
+      <w:r>
+        <w:rPr>
+          <w:rStyle w:val="Hyperlink"/>
+        </w:rPr>
+        <w:fldChar w:fldCharType="end"/>
+      </w:r>
       <w:r>
         <w:rPr>
           <w:lang w:val="nl-NL"/>
@@ -8064,26 +8573,63 @@
         <w:rPr>
           <w:lang w:val="en-GB"/>
         </w:rPr>
-        <w:t>Neuronal Dynamics, Wulfram Gerstner, M.Kistler,</w:t>
-      </w:r>
+        <w:t xml:space="preserve">Neuronal Dynamics, </w:t>
+      </w:r>
+      <w:proofErr w:type="spellStart"/>
       <w:r>
         <w:rPr>
           <w:lang w:val="en-GB"/>
         </w:rPr>
+        <w:t>Wulfram</w:t>
+      </w:r>
+      <w:proofErr w:type="spellEnd"/>
+      <w:r>
+        <w:rPr>
+          <w:lang w:val="en-GB"/>
+        </w:rPr>
+        <w:t xml:space="preserve"> Gerstner, </w:t>
+      </w:r>
+      <w:proofErr w:type="spellStart"/>
+      <w:r>
+        <w:rPr>
+          <w:lang w:val="en-GB"/>
+        </w:rPr>
+        <w:t>M.Kistler</w:t>
+      </w:r>
+      <w:proofErr w:type="spellEnd"/>
+      <w:r>
+        <w:rPr>
+          <w:lang w:val="en-GB"/>
+        </w:rPr>
+        <w:t>,</w:t>
+      </w:r>
+      <w:r>
+        <w:rPr>
+          <w:lang w:val="en-GB"/>
+        </w:rPr>
         <w:t xml:space="preserve"> </w:t>
       </w:r>
+      <w:proofErr w:type="spellStart"/>
       <w:r>
         <w:rPr>
           <w:lang w:val="en-GB"/>
         </w:rPr>
-        <w:t>R.Naud,</w:t>
-      </w:r>
+        <w:t>R.Naud</w:t>
+      </w:r>
+      <w:proofErr w:type="spellEnd"/>
       <w:r>
         <w:rPr>
           <w:lang w:val="en-GB"/>
         </w:rPr>
+        <w:t>,</w:t>
+      </w:r>
+      <w:r>
+        <w:rPr>
+          <w:lang w:val="en-GB"/>
+        </w:rPr>
         <w:t xml:space="preserve"> </w:t>
       </w:r>
+      <w:proofErr w:type="spellStart"/>
       <w:r>
         <w:rPr>
           <w:lang w:val="en-GB"/>
@@ -8094,7 +8640,14 @@
         <w:rPr>
           <w:lang w:val="en-GB"/>
         </w:rPr>
-        <w:t>aninski, 2014, Cambridge university press</w:t>
+        <w:t>aninski</w:t>
+      </w:r>
+      <w:proofErr w:type="spellEnd"/>
+      <w:r>
+        <w:rPr>
+          <w:lang w:val="en-GB"/>
+        </w:rPr>
+        <w:t>, 2014, Cambridge university press</w:t>
       </w:r>
       <w:r>
         <w:rPr>

</xml_diff>